<commit_message>
Cambios apartados 3 y 6.
</commit_message>
<xml_diff>
--- a/TG1_gonbaz.docx
+++ b/TG1_gonbaz.docx
@@ -4281,13 +4281,8 @@
       <w:bookmarkStart w:id="9" w:name="_Toc444537695"/>
       <w:r>
         <w:lastRenderedPageBreak/>
-        <w:t>3.1</w:t>
-      </w:r>
-      <w:proofErr w:type="gramStart"/>
-      <w:r>
-        <w:t>.n</w:t>
-      </w:r>
-      <w:proofErr w:type="gramEnd"/>
+        <w:t>3.1.3</w:t>
+      </w:r>
       <w:r>
         <w:t xml:space="preserve"> Fuente de información 3</w:t>
       </w:r>
@@ -4490,45 +4485,42 @@
         </w:r>
       </w:hyperlink>
     </w:p>
-    <w:p>
-      <w:bookmarkStart w:id="13" w:name="_GoBack"/>
+    <w:p/>
+    <w:p>
+      <w:pPr>
+        <w:pStyle w:val="Ttulo2"/>
+      </w:pPr>
+      <w:bookmarkStart w:id="13" w:name="_Toc444537700"/>
+      <w:r>
+        <w:t xml:space="preserve">3.3 </w:t>
+      </w:r>
+      <w:r>
+        <w:t>Fuentes sobre la tecnología</w:t>
+      </w:r>
+      <w:r>
+        <w:t xml:space="preserve"> específica B</w:t>
+      </w:r>
       <w:bookmarkEnd w:id="13"/>
     </w:p>
     <w:p>
-      <w:pPr>
-        <w:pStyle w:val="Ttulo2"/>
-      </w:pPr>
-      <w:bookmarkStart w:id="14" w:name="_Toc444537700"/>
-      <w:r>
-        <w:t xml:space="preserve">3.3 </w:t>
-      </w:r>
-      <w:r>
-        <w:t>Fuentes sobre la tecnología</w:t>
-      </w:r>
-      <w:r>
-        <w:t xml:space="preserve"> específica B</w:t>
+      <w:proofErr w:type="spellStart"/>
+      <w:r>
+        <w:t>Selenium</w:t>
+      </w:r>
+      <w:proofErr w:type="spellEnd"/>
+      <w:r>
+        <w:t xml:space="preserve"> Python</w:t>
+      </w:r>
+    </w:p>
+    <w:p>
+      <w:pPr>
+        <w:pStyle w:val="Ttulo3"/>
+      </w:pPr>
+      <w:bookmarkStart w:id="14" w:name="_Toc444537701"/>
+      <w:r>
+        <w:t>3.3.1 Fuente de información 1 sobre la tecnología específica B</w:t>
       </w:r>
       <w:bookmarkEnd w:id="14"/>
-    </w:p>
-    <w:p>
-      <w:proofErr w:type="spellStart"/>
-      <w:r>
-        <w:t>Selenium</w:t>
-      </w:r>
-      <w:proofErr w:type="spellEnd"/>
-      <w:r>
-        <w:t xml:space="preserve"> Python</w:t>
-      </w:r>
-    </w:p>
-    <w:p>
-      <w:pPr>
-        <w:pStyle w:val="Ttulo3"/>
-      </w:pPr>
-      <w:bookmarkStart w:id="15" w:name="_Toc444537701"/>
-      <w:r>
-        <w:t>3.3.1 Fuente de información 1 sobre la tecnología específica B</w:t>
-      </w:r>
-      <w:bookmarkEnd w:id="15"/>
     </w:p>
     <w:p>
       <w:r>
@@ -4552,11 +4544,11 @@
       <w:pPr>
         <w:pStyle w:val="Ttulo3"/>
       </w:pPr>
-      <w:bookmarkStart w:id="16" w:name="_Toc444537702"/>
+      <w:bookmarkStart w:id="15" w:name="_Toc444537702"/>
       <w:r>
         <w:t>3.3.2 Fuente de información 2 sobre la tecnología específica B</w:t>
       </w:r>
-      <w:bookmarkEnd w:id="16"/>
+      <w:bookmarkEnd w:id="15"/>
     </w:p>
     <w:p>
       <w:r>
@@ -4564,6 +4556,11 @@
       </w:r>
     </w:p>
     <w:p>
+      <w:pPr>
+        <w:rPr>
+          <w:rStyle w:val="Hipervnculo"/>
+        </w:rPr>
+      </w:pPr>
       <w:r>
         <w:t xml:space="preserve">Enlace: </w:t>
       </w:r>
@@ -4577,18 +4574,18 @@
       </w:hyperlink>
     </w:p>
     <w:p>
+      <w:bookmarkStart w:id="16" w:name="_GoBack"/>
+      <w:bookmarkEnd w:id="16"/>
+    </w:p>
+    <w:p>
       <w:pPr>
         <w:pStyle w:val="Ttulo3"/>
       </w:pPr>
       <w:bookmarkStart w:id="17" w:name="_Toc444537703"/>
       <w:r>
-        <w:t>3.3</w:t>
-      </w:r>
-      <w:proofErr w:type="gramStart"/>
-      <w:r>
-        <w:t>.n</w:t>
-      </w:r>
-      <w:proofErr w:type="gramEnd"/>
+        <w:lastRenderedPageBreak/>
+        <w:t>3.3.3</w:t>
+      </w:r>
       <w:r>
         <w:t xml:space="preserve"> Fuente de información 3</w:t>
       </w:r>
@@ -4604,7 +4601,6 @@
     </w:p>
     <w:p>
       <w:r>
-        <w:lastRenderedPageBreak/>
         <w:t xml:space="preserve">Enlace: </w:t>
       </w:r>
       <w:hyperlink r:id="rId20" w:history="1">
@@ -5056,10 +5052,74 @@
       </w:r>
       <w:bookmarkEnd w:id="44"/>
     </w:p>
+    <w:p>
+      <w:r>
+        <w:t>Para ambas de las tecnologías comparadas existen numerosos cursos y tutoriales gratuitos como los mencionados anteriormente, pero además e</w:t>
+      </w:r>
+      <w:r>
+        <w:t xml:space="preserve">n la web oficial de </w:t>
+      </w:r>
+      <w:proofErr w:type="spellStart"/>
+      <w:r>
+        <w:t>Telerik</w:t>
+      </w:r>
+      <w:proofErr w:type="spellEnd"/>
+      <w:r>
+        <w:t xml:space="preserve"> se ofrecen seminarios semanales online sobre diferentes </w:t>
+      </w:r>
+      <w:r>
+        <w:t>aspectos,</w:t>
+      </w:r>
+      <w:r>
+        <w:t xml:space="preserve"> ya sea Mobile </w:t>
+      </w:r>
+      <w:proofErr w:type="spellStart"/>
+      <w:r>
+        <w:t>Testing</w:t>
+      </w:r>
+      <w:proofErr w:type="spellEnd"/>
+      <w:r>
+        <w:t xml:space="preserve">, </w:t>
+      </w:r>
+      <w:proofErr w:type="spellStart"/>
+      <w:r>
+        <w:t>testing</w:t>
+      </w:r>
+      <w:proofErr w:type="spellEnd"/>
+      <w:r>
+        <w:t xml:space="preserve"> de carga y rendimiento, como hacer </w:t>
+      </w:r>
+      <w:proofErr w:type="spellStart"/>
+      <w:r>
+        <w:t>tests</w:t>
+      </w:r>
+      <w:proofErr w:type="spellEnd"/>
+      <w:r>
+        <w:t xml:space="preserve"> funcionales y automatizados correctamente, etc.</w:t>
+      </w:r>
+    </w:p>
+    <w:p>
+      <w:r>
+        <w:t xml:space="preserve">Enlace de los seminarios: </w:t>
+      </w:r>
+      <w:hyperlink r:id="rId21" w:history="1">
+        <w:r>
+          <w:rPr>
+            <w:rStyle w:val="Hipervnculo"/>
+          </w:rPr>
+          <w:t>http://www.telerik.com/webinars/teststudio</w:t>
+        </w:r>
+      </w:hyperlink>
+    </w:p>
     <w:p/>
     <w:p/>
     <w:p>
       <w:pPr>
+        <w:jc w:val="center"/>
+      </w:pPr>
+    </w:p>
+    <w:p>
+      <w:pPr>
         <w:pStyle w:val="Ttulo1"/>
       </w:pPr>
       <w:bookmarkStart w:id="45" w:name="_Toc444537731"/>
@@ -5149,6 +5209,7 @@
       </w:pPr>
       <w:bookmarkStart w:id="52" w:name="_Toc444537738"/>
       <w:r>
+        <w:lastRenderedPageBreak/>
         <w:t>8. Conclusiones</w:t>
       </w:r>
       <w:bookmarkEnd w:id="52"/>
@@ -5161,7 +5222,7 @@
     <w:p/>
     <w:p/>
     <w:sectPr>
-      <w:footerReference w:type="default" r:id="rId21"/>
+      <w:footerReference w:type="default" r:id="rId22"/>
       <w:pgSz w:w="11906" w:h="16838"/>
       <w:pgMar w:top="1417" w:right="1701" w:bottom="1417" w:left="1701" w:header="708" w:footer="708" w:gutter="0"/>
       <w:cols w:space="708"/>
@@ -6615,7 +6676,7 @@
 </file>
 
 <file path=customXml/itemProps1.xml><?xml version="1.0" encoding="utf-8"?>
-<ds:datastoreItem xmlns:ds="http://schemas.openxmlformats.org/officeDocument/2006/customXml" ds:itemID="{28DFE6FE-C2F1-4CB2-B014-7C2A83F3E978}">
+<ds:datastoreItem xmlns:ds="http://schemas.openxmlformats.org/officeDocument/2006/customXml" ds:itemID="{1668DB6A-A76E-491B-AA5B-9E29DDE67FF9}">
   <ds:schemaRefs>
     <ds:schemaRef ds:uri="http://schemas.openxmlformats.org/officeDocument/2006/bibliography"/>
   </ds:schemaRefs>

</xml_diff>